<commit_message>
Update citeration font size
</commit_message>
<xml_diff>
--- a/abstract.docx
+++ b/abstract.docx
@@ -1622,12 +1622,12 @@
   <w:style w:type="character" w:styleId="Hyperlink">
     <w:name w:val="Hyperlink"/>
     <w:basedOn w:val="CaptionChar"/>
-    <w:rsid w:val="00461BE9"/>
+    <w:rsid w:val="00995333"/>
     <w:rPr>
       <w:rFonts w:ascii="Arial" w:hAnsi="Arial"/>
       <w:b w:val="0"/>
       <w:color w:val="auto"/>
-      <w:sz w:val="20"/>
+      <w:sz w:val="22"/>
     </w:rPr>
   </w:style>
   <w:style w:type="paragraph" w:styleId="TOCHeading">

</xml_diff>